<commit_message>
feat: add audit model data
</commit_message>
<xml_diff>
--- a/src/models/template.docx
+++ b/src/models/template.docx
@@ -20,7 +20,7 @@
       </w:r>
       <w:proofErr w:type="spellStart"/>
       <w:r>
-        <w:t>inscripcion</w:t>
+        <w:t>createdAt</w:t>
       </w:r>
       <w:proofErr w:type="spellEnd"/>
       <w:r>
@@ -33,7 +33,7 @@
       </w:r>
       <w:proofErr w:type="spellStart"/>
       <w:r>
-        <w:t>actualizacion</w:t>
+        <w:t>updateAt</w:t>
       </w:r>
       <w:proofErr w:type="spellEnd"/>
       <w:r>
@@ -115,7 +115,7 @@
       </w:r>
       <w:proofErr w:type="spellStart"/>
       <w:r>
-        <w:t>representante_legal</w:t>
+        <w:t>nombres_apellidos</w:t>
       </w:r>
       <w:proofErr w:type="spellEnd"/>
       <w:r>
@@ -133,7 +133,7 @@
       </w:r>
       <w:proofErr w:type="spellStart"/>
       <w:r>
-        <w:t>documento_identidad_representante</w:t>
+        <w:t>documento_identidad_declarante</w:t>
       </w:r>
       <w:proofErr w:type="spellEnd"/>
       <w:r>
@@ -1089,7 +1089,6 @@
   <w:style w:type="character" w:default="1" w:styleId="Fuentedeprrafopredeter">
     <w:name w:val="Default Paragraph Font"/>
     <w:uiPriority w:val="1"/>
-    <w:semiHidden/>
     <w:unhideWhenUsed/>
   </w:style>
   <w:style w:type="table" w:default="1" w:styleId="Tablanormal">
@@ -1401,6 +1400,36 @@
       <w:smallCaps/>
       <w:color w:val="0F4761" w:themeColor="accent1" w:themeShade="BF"/>
       <w:spacing w:val="5"/>
+    </w:rPr>
+  </w:style>
+  <w:style w:type="paragraph" w:styleId="HTMLconformatoprevio">
+    <w:name w:val="HTML Preformatted"/>
+    <w:basedOn w:val="Normal"/>
+    <w:link w:val="HTMLconformatoprevioCar"/>
+    <w:uiPriority w:val="99"/>
+    <w:semiHidden/>
+    <w:unhideWhenUsed/>
+    <w:rsid w:val="00CC2665"/>
+    <w:pPr>
+      <w:spacing w:after="0" w:line="240" w:lineRule="auto"/>
+    </w:pPr>
+    <w:rPr>
+      <w:rFonts w:ascii="Consolas" w:hAnsi="Consolas"/>
+      <w:sz w:val="20"/>
+      <w:szCs w:val="20"/>
+    </w:rPr>
+  </w:style>
+  <w:style w:type="character" w:customStyle="1" w:styleId="HTMLconformatoprevioCar">
+    <w:name w:val="HTML con formato previo Car"/>
+    <w:basedOn w:val="Fuentedeprrafopredeter"/>
+    <w:link w:val="HTMLconformatoprevio"/>
+    <w:uiPriority w:val="99"/>
+    <w:semiHidden/>
+    <w:rsid w:val="00CC2665"/>
+    <w:rPr>
+      <w:rFonts w:ascii="Consolas" w:hAnsi="Consolas"/>
+      <w:sz w:val="20"/>
+      <w:szCs w:val="20"/>
     </w:rPr>
   </w:style>
 </w:styles>

</xml_diff>